<commit_message>
qlearning et sarsa working
</commit_message>
<xml_diff>
--- a/Rapport.docx
+++ b/Rapport.docx
@@ -10,9 +10,14 @@
           <w:lang w:val="en-US"/>
         </w:rPr>
       </w:pPr>
-      <w:r>
+      <w:proofErr w:type="spellStart"/>
+      <w:r>
+        <w:rPr>
+          <w:lang w:val="en-US"/>
+        </w:rPr>
         <w:t>Projet</w:t>
       </w:r>
+      <w:proofErr w:type="spellEnd"/>
       <w:r>
         <w:rPr>
           <w:lang w:val="en-US"/>
@@ -34,11 +39,33 @@
           <w:lang w:val="en-US"/>
         </w:rPr>
       </w:pPr>
-      <w:r>
-        <w:rPr>
-          <w:lang w:val="en-US"/>
-        </w:rPr>
-        <w:t>Erwan Morcet, Maxime Boidin</w:t>
+      <w:proofErr w:type="spellStart"/>
+      <w:r>
+        <w:rPr>
+          <w:lang w:val="en-US"/>
+        </w:rPr>
+        <w:t>Erwan</w:t>
+      </w:r>
+      <w:proofErr w:type="spellEnd"/>
+      <w:r>
+        <w:rPr>
+          <w:lang w:val="en-US"/>
+        </w:rPr>
+        <w:t xml:space="preserve"> </w:t>
+      </w:r>
+      <w:proofErr w:type="spellStart"/>
+      <w:r>
+        <w:rPr>
+          <w:lang w:val="en-US"/>
+        </w:rPr>
+        <w:t>Morcet</w:t>
+      </w:r>
+      <w:proofErr w:type="spellEnd"/>
+      <w:r>
+        <w:rPr>
+          <w:lang w:val="en-US"/>
+        </w:rPr>
+        <w:t>, Maxime Boidin</w:t>
       </w:r>
     </w:p>
     <w:p>
@@ -128,11 +155,65 @@
       </w:r>
     </w:p>
     <w:p>
-      <w:pPr>
-        <w:rPr>
-          <w:lang w:val="en-US"/>
-        </w:rPr>
-      </w:pPr>
+      <w:r>
+        <w:t>Première remarque</w:t>
+      </w:r>
+      <w:r>
+        <w:t> : pour les 2 jeux, On</w:t>
+      </w:r>
+      <w:r>
+        <w:t>-</w:t>
+      </w:r>
+      <w:proofErr w:type="spellStart"/>
+      <w:r>
+        <w:t>policy</w:t>
+      </w:r>
+      <w:proofErr w:type="spellEnd"/>
+      <w:r>
+        <w:t xml:space="preserve"> est beaucoup plus rapide que off</w:t>
+      </w:r>
+      <w:r>
+        <w:t>-</w:t>
+      </w:r>
+      <w:proofErr w:type="spellStart"/>
+      <w:r>
+        <w:t>policy</w:t>
+      </w:r>
+      <w:proofErr w:type="spellEnd"/>
+      <w:r>
+        <w:t xml:space="preserve">, la mise </w:t>
+      </w:r>
+      <w:r>
+        <w:t>à</w:t>
+      </w:r>
+      <w:r>
+        <w:t xml:space="preserve"> jour de la </w:t>
+      </w:r>
+      <w:proofErr w:type="spellStart"/>
+      <w:r>
+        <w:t>policy</w:t>
+      </w:r>
+      <w:proofErr w:type="spellEnd"/>
+      <w:r>
+        <w:t xml:space="preserve"> directement dans la boucle des simulations </w:t>
+      </w:r>
+      <w:r>
+        <w:t>retire</w:t>
+      </w:r>
+      <w:r>
+        <w:t xml:space="preserve"> une boucle d’itération complète ce qui est un gain de temps considérable, on a plus besoin de parcourir l’ensemble des states à chaque boucle</w:t>
+      </w:r>
+      <w:r>
+        <w:t xml:space="preserve"> pour mettre à jour la </w:t>
+      </w:r>
+      <w:proofErr w:type="spellStart"/>
+      <w:r>
+        <w:t>policy</w:t>
+      </w:r>
+      <w:proofErr w:type="spellEnd"/>
+      <w:r>
+        <w:t xml:space="preserve">. </w:t>
+      </w:r>
     </w:p>
     <w:p>
       <w:pPr>
@@ -175,10 +256,55 @@
         <w:ind w:left="1080"/>
       </w:pPr>
       <w:r>
-        <w:t>Off Policy : 150 itérations avec 500 simulations, 100 mouve</w:t>
+        <w:t xml:space="preserve">Off Policy : </w:t>
+      </w:r>
+      <w:r>
+        <w:t>200</w:t>
+      </w:r>
+      <w:r>
+        <w:t xml:space="preserve"> itérations avec 500 simulations, 100 mouve</w:t>
       </w:r>
       <w:r>
         <w:t>ments par simulation.</w:t>
+      </w:r>
+    </w:p>
+    <w:p>
+      <w:pPr>
+        <w:ind w:left="1080"/>
+      </w:pPr>
+      <w:r>
+        <w:t>Exécuté </w:t>
+      </w:r>
+      <w:r>
+        <w:t>22,4928973</w:t>
+      </w:r>
+      <w:r>
+        <w:t>s</w:t>
+      </w:r>
+    </w:p>
+    <w:p>
+      <w:pPr>
+        <w:ind w:left="1080"/>
+      </w:pPr>
+      <w:r>
+        <w:t>On Policy : 500 simulations, 100 mouve</w:t>
+      </w:r>
+      <w:r>
+        <w:t>ments par simulation.</w:t>
+      </w:r>
+    </w:p>
+    <w:p>
+      <w:pPr>
+        <w:ind w:left="1080"/>
+      </w:pPr>
+      <w:r>
+        <w:t xml:space="preserve">Exécuté en </w:t>
+      </w:r>
+      <w:r>
+        <w:t>0,4370933</w:t>
+      </w:r>
+      <w:r>
+        <w:t>s.</w:t>
       </w:r>
     </w:p>
     <w:p>
@@ -224,9 +350,26 @@
     </w:p>
     <w:p>
       <w:pPr>
-        <w:pStyle w:val="Paragraphedeliste"/>
-        <w:ind w:left="1440"/>
-      </w:pPr>
+        <w:ind w:left="732" w:firstLine="348"/>
+      </w:pPr>
+      <w:r>
+        <w:t>O</w:t>
+      </w:r>
+      <w:r>
+        <w:t xml:space="preserve">n </w:t>
+      </w:r>
+      <w:r>
+        <w:t xml:space="preserve">Policy : </w:t>
+      </w:r>
+      <w:r>
+        <w:t>1200</w:t>
+      </w:r>
+      <w:r>
+        <w:t xml:space="preserve"> simulations, 100 mouve</w:t>
+      </w:r>
+      <w:r>
+        <w:t>ments par simulation.</w:t>
+      </w:r>
     </w:p>
     <w:p>
       <w:pPr>
@@ -266,10 +409,7 @@
         <w:ind w:left="372" w:firstLine="708"/>
       </w:pPr>
       <w:r>
-        <w:t xml:space="preserve">Off Policy : </w:t>
-      </w:r>
-      <w:r>
-        <w:t>100 itérations</w:t>
+        <w:t>Off Policy : 100 itérations</w:t>
       </w:r>
       <w:r>
         <w:t xml:space="preserve"> </w:t>
@@ -290,6 +430,562 @@
         <w:t>.</w:t>
       </w:r>
     </w:p>
+    <w:p>
+      <w:pPr>
+        <w:ind w:left="372" w:firstLine="708"/>
+      </w:pPr>
+      <w:r>
+        <w:t xml:space="preserve">Exécuté en </w:t>
+      </w:r>
+      <w:r>
+        <w:t>26,2784549</w:t>
+      </w:r>
+      <w:r>
+        <w:t>s</w:t>
+      </w:r>
+    </w:p>
+    <w:p>
+      <w:pPr>
+        <w:ind w:left="372" w:firstLine="708"/>
+      </w:pPr>
+      <w:r>
+        <w:t>O</w:t>
+      </w:r>
+      <w:r>
+        <w:t>n</w:t>
+      </w:r>
+      <w:r>
+        <w:t xml:space="preserve"> Policy : </w:t>
+      </w:r>
+      <w:r>
+        <w:t>500 simulations, 100 mouvements</w:t>
+      </w:r>
+      <w:r>
+        <w:t xml:space="preserve"> </w:t>
+      </w:r>
+      <w:r>
+        <w:t>par simulation</w:t>
+      </w:r>
+      <w:r>
+        <w:t>.</w:t>
+      </w:r>
+    </w:p>
+    <w:p>
+      <w:pPr>
+        <w:ind w:left="372" w:firstLine="708"/>
+      </w:pPr>
+      <w:r>
+        <w:t xml:space="preserve">Exécuté en </w:t>
+      </w:r>
+      <w:r>
+        <w:t>0,7092018</w:t>
+      </w:r>
+      <w:r>
+        <w:t>s.</w:t>
+      </w:r>
+    </w:p>
+    <w:p/>
+    <w:p>
+      <w:pPr>
+        <w:pStyle w:val="Titre2"/>
+      </w:pPr>
+      <w:r>
+        <w:t>Sarsa</w:t>
+      </w:r>
+    </w:p>
+    <w:p>
+      <w:pPr>
+        <w:pStyle w:val="Titre3"/>
+        <w:numPr>
+          <w:ilvl w:val="0"/>
+          <w:numId w:val="1"/>
+        </w:numPr>
+      </w:pPr>
+      <w:proofErr w:type="spellStart"/>
+      <w:r>
+        <w:t>Grid</w:t>
+      </w:r>
+      <w:proofErr w:type="spellEnd"/>
+      <w:r>
+        <w:t xml:space="preserve"> World</w:t>
+      </w:r>
+    </w:p>
+    <w:p>
+      <w:pPr>
+        <w:pStyle w:val="Paragraphedeliste"/>
+        <w:numPr>
+          <w:ilvl w:val="1"/>
+          <w:numId w:val="1"/>
+        </w:numPr>
+      </w:pPr>
+      <w:r>
+        <w:t>Petit 4x4</w:t>
+      </w:r>
+    </w:p>
+    <w:p>
+      <w:pPr>
+        <w:ind w:left="1080"/>
+      </w:pPr>
+      <w:r>
+        <w:lastRenderedPageBreak/>
+        <w:t xml:space="preserve">On Policy : </w:t>
+      </w:r>
+      <w:r>
+        <w:t>500</w:t>
+      </w:r>
+      <w:r>
+        <w:t xml:space="preserve"> simulations, 100 mouvements</w:t>
+      </w:r>
+      <w:r>
+        <w:t xml:space="preserve"> </w:t>
+      </w:r>
+      <w:r>
+        <w:t>par simulation</w:t>
+      </w:r>
+      <w:r>
+        <w:t xml:space="preserve">. 0.5 pour alpha et </w:t>
+      </w:r>
+      <w:r>
+        <w:t xml:space="preserve">0.1 pour </w:t>
+      </w:r>
+      <w:r>
+        <w:t>gamma.</w:t>
+      </w:r>
+    </w:p>
+    <w:p>
+      <w:pPr>
+        <w:ind w:left="1080"/>
+      </w:pPr>
+      <w:r>
+        <w:t xml:space="preserve">Exécuté en </w:t>
+      </w:r>
+      <w:r>
+        <w:t>0,007065</w:t>
+      </w:r>
+      <w:r>
+        <w:t>s.</w:t>
+      </w:r>
+    </w:p>
+    <w:p>
+      <w:pPr>
+        <w:ind w:left="1080"/>
+      </w:pPr>
+      <w:r>
+        <w:t>Grand 8x8</w:t>
+      </w:r>
+    </w:p>
+    <w:p>
+      <w:pPr>
+        <w:ind w:left="1080"/>
+      </w:pPr>
+      <w:r>
+        <w:t>O</w:t>
+      </w:r>
+      <w:r>
+        <w:t xml:space="preserve">n </w:t>
+      </w:r>
+      <w:r>
+        <w:t xml:space="preserve">Policy : </w:t>
+      </w:r>
+      <w:r>
+        <w:t>1200</w:t>
+      </w:r>
+      <w:r>
+        <w:t xml:space="preserve"> simulations, 100 mouve</w:t>
+      </w:r>
+      <w:r>
+        <w:t>ments par simulation.</w:t>
+      </w:r>
+    </w:p>
+    <w:p>
+      <w:pPr>
+        <w:ind w:left="1080"/>
+      </w:pPr>
+      <w:r>
+        <w:t xml:space="preserve">Exécuté en </w:t>
+      </w:r>
+      <w:r>
+        <w:t>2,12933</w:t>
+      </w:r>
+      <w:r>
+        <w:t>s</w:t>
+      </w:r>
+    </w:p>
+    <w:p>
+      <w:pPr>
+        <w:pStyle w:val="Titre3"/>
+        <w:numPr>
+          <w:ilvl w:val="0"/>
+          <w:numId w:val="1"/>
+        </w:numPr>
+        <w:rPr>
+          <w:lang w:val="en-US"/>
+        </w:rPr>
+      </w:pPr>
+      <w:r>
+        <w:rPr>
+          <w:lang w:val="en-US"/>
+        </w:rPr>
+        <w:t>Sokoban</w:t>
+      </w:r>
+    </w:p>
+    <w:p>
+      <w:pPr>
+        <w:rPr>
+          <w:lang w:val="en-US"/>
+        </w:rPr>
+      </w:pPr>
+    </w:p>
+    <w:p>
+      <w:pPr>
+        <w:pStyle w:val="Paragraphedeliste"/>
+        <w:numPr>
+          <w:ilvl w:val="1"/>
+          <w:numId w:val="1"/>
+        </w:numPr>
+      </w:pPr>
+      <w:r>
+        <w:t>Petit 3x3 avec 2 caisses</w:t>
+      </w:r>
+      <w:r>
+        <w:t xml:space="preserve"> « complexe » (plus de 2 mouvements)</w:t>
+      </w:r>
+    </w:p>
+    <w:p>
+      <w:pPr>
+        <w:ind w:left="1080"/>
+      </w:pPr>
+      <w:r>
+        <w:t>1200</w:t>
+      </w:r>
+      <w:r>
+        <w:t xml:space="preserve"> simulations, 100 mouvements</w:t>
+      </w:r>
+      <w:r>
+        <w:t xml:space="preserve"> </w:t>
+      </w:r>
+      <w:r>
+        <w:t>par simulation</w:t>
+      </w:r>
+      <w:r>
+        <w:t>.</w:t>
+      </w:r>
+      <w:r>
+        <w:t xml:space="preserve"> 0.5 pour alpha et gamma.</w:t>
+      </w:r>
+    </w:p>
+    <w:p>
+      <w:pPr>
+        <w:ind w:left="1080"/>
+      </w:pPr>
+      <w:r>
+        <w:t>Grand 8x8</w:t>
+      </w:r>
+    </w:p>
+    <w:p>
+      <w:pPr>
+        <w:ind w:left="1080"/>
+      </w:pPr>
+      <w:r>
+        <w:t>700</w:t>
+      </w:r>
+      <w:r>
+        <w:t xml:space="preserve"> simulations, 1</w:t>
+      </w:r>
+      <w:r>
+        <w:t>5</w:t>
+      </w:r>
+      <w:r>
+        <w:t>0 mouve</w:t>
+      </w:r>
+      <w:r>
+        <w:t>ments par simulation.</w:t>
+      </w:r>
+      <w:r>
+        <w:t xml:space="preserve"> </w:t>
+      </w:r>
+      <w:r>
+        <w:t>0.5 pour alpha et gamma</w:t>
+      </w:r>
+      <w:r>
+        <w:t>.</w:t>
+      </w:r>
+    </w:p>
+    <w:p>
+      <w:pPr>
+        <w:ind w:left="1080"/>
+      </w:pPr>
+      <w:r>
+        <w:t xml:space="preserve">Exécuté en </w:t>
+      </w:r>
+      <w:r>
+        <w:t>0,9551858</w:t>
+      </w:r>
+      <w:r>
+        <w:t>s.</w:t>
+      </w:r>
+    </w:p>
+    <w:p>
+      <w:pPr>
+        <w:ind w:left="1080"/>
+      </w:pPr>
+    </w:p>
+    <w:p>
+      <w:pPr>
+        <w:pStyle w:val="Titre2"/>
+      </w:pPr>
+      <w:proofErr w:type="spellStart"/>
+      <w:r>
+        <w:t>Qlearning</w:t>
+      </w:r>
+      <w:proofErr w:type="spellEnd"/>
+    </w:p>
+    <w:p>
+      <w:pPr>
+        <w:pStyle w:val="Titre3"/>
+        <w:numPr>
+          <w:ilvl w:val="0"/>
+          <w:numId w:val="1"/>
+        </w:numPr>
+      </w:pPr>
+      <w:proofErr w:type="spellStart"/>
+      <w:r>
+        <w:t>Grid</w:t>
+      </w:r>
+      <w:proofErr w:type="spellEnd"/>
+      <w:r>
+        <w:t xml:space="preserve"> World</w:t>
+      </w:r>
+    </w:p>
+    <w:p>
+      <w:pPr>
+        <w:pStyle w:val="Paragraphedeliste"/>
+        <w:numPr>
+          <w:ilvl w:val="1"/>
+          <w:numId w:val="1"/>
+        </w:numPr>
+      </w:pPr>
+      <w:r>
+        <w:t>Petit 4x4</w:t>
+      </w:r>
+    </w:p>
+    <w:p>
+      <w:pPr>
+        <w:ind w:left="1080"/>
+      </w:pPr>
+      <w:r>
+        <w:t>500</w:t>
+      </w:r>
+      <w:r>
+        <w:t xml:space="preserve"> simulations, 100 mouvements</w:t>
+      </w:r>
+      <w:r>
+        <w:t xml:space="preserve"> </w:t>
+      </w:r>
+      <w:r>
+        <w:t>par simulation</w:t>
+      </w:r>
+      <w:r>
+        <w:t>. 0.5 pour alpha et 0.1 pour gamma.</w:t>
+      </w:r>
+    </w:p>
+    <w:p>
+      <w:pPr>
+        <w:ind w:left="1080"/>
+      </w:pPr>
+      <w:r>
+        <w:t xml:space="preserve">Exécuté en </w:t>
+      </w:r>
+      <w:r>
+        <w:t>0,0167684</w:t>
+      </w:r>
+      <w:r>
+        <w:t>s.</w:t>
+      </w:r>
+    </w:p>
+    <w:p>
+      <w:pPr>
+        <w:ind w:left="1080"/>
+      </w:pPr>
+      <w:r>
+        <w:t>Grand 8x8</w:t>
+      </w:r>
+    </w:p>
+    <w:p>
+      <w:pPr>
+        <w:ind w:left="1080"/>
+      </w:pPr>
+      <w:r>
+        <w:t>1200</w:t>
+      </w:r>
+      <w:r>
+        <w:t xml:space="preserve"> simulations, 100 mouve</w:t>
+      </w:r>
+      <w:r>
+        <w:t>ments par simulation.</w:t>
+      </w:r>
+    </w:p>
+    <w:p>
+      <w:pPr>
+        <w:ind w:left="1080"/>
+      </w:pPr>
+      <w:r>
+        <w:t xml:space="preserve">Exécuté en </w:t>
+      </w:r>
+      <w:r>
+        <w:t>2,7580465</w:t>
+      </w:r>
+      <w:r>
+        <w:t>s</w:t>
+      </w:r>
+    </w:p>
+    <w:p>
+      <w:pPr>
+        <w:pStyle w:val="Titre3"/>
+        <w:numPr>
+          <w:ilvl w:val="0"/>
+          <w:numId w:val="1"/>
+        </w:numPr>
+        <w:rPr>
+          <w:lang w:val="en-US"/>
+        </w:rPr>
+      </w:pPr>
+      <w:r>
+        <w:rPr>
+          <w:lang w:val="en-US"/>
+        </w:rPr>
+        <w:t>Sokoban</w:t>
+      </w:r>
+    </w:p>
+    <w:p>
+      <w:pPr>
+        <w:rPr>
+          <w:lang w:val="en-US"/>
+        </w:rPr>
+      </w:pPr>
+    </w:p>
+    <w:p>
+      <w:pPr>
+        <w:pStyle w:val="Paragraphedeliste"/>
+        <w:numPr>
+          <w:ilvl w:val="1"/>
+          <w:numId w:val="1"/>
+        </w:numPr>
+      </w:pPr>
+      <w:r>
+        <w:t>Petit 3x3 avec 2 caisses</w:t>
+      </w:r>
+      <w:r>
+        <w:t xml:space="preserve"> « complexe » (plus de 2 mouvements)</w:t>
+      </w:r>
+    </w:p>
+    <w:p>
+      <w:pPr>
+        <w:ind w:left="1080"/>
+      </w:pPr>
+      <w:r>
+        <w:t>1200</w:t>
+      </w:r>
+      <w:r>
+        <w:t xml:space="preserve"> simulations, 100 mouvements</w:t>
+      </w:r>
+      <w:r>
+        <w:t xml:space="preserve"> </w:t>
+      </w:r>
+      <w:r>
+        <w:t>par simulation</w:t>
+      </w:r>
+      <w:r>
+        <w:t>. 0.5 pour alpha et gamma.</w:t>
+      </w:r>
+    </w:p>
+    <w:p>
+      <w:pPr>
+        <w:ind w:left="1080"/>
+      </w:pPr>
+      <w:r>
+        <w:t>Grand 8x8</w:t>
+      </w:r>
+    </w:p>
+    <w:p>
+      <w:pPr>
+        <w:ind w:left="1080"/>
+      </w:pPr>
+      <w:r>
+        <w:t>700</w:t>
+      </w:r>
+      <w:r>
+        <w:t xml:space="preserve"> simulations, 1</w:t>
+      </w:r>
+      <w:r>
+        <w:t>5</w:t>
+      </w:r>
+      <w:r>
+        <w:t>0 mouve</w:t>
+      </w:r>
+      <w:r>
+        <w:t>ments par simulation.</w:t>
+      </w:r>
+      <w:r>
+        <w:t xml:space="preserve"> </w:t>
+      </w:r>
+      <w:r>
+        <w:t>0.5 pour alpha et gamma.</w:t>
+      </w:r>
+    </w:p>
+    <w:p>
+      <w:pPr>
+        <w:ind w:left="1080"/>
+      </w:pPr>
+      <w:r>
+        <w:t xml:space="preserve">Exécuté en </w:t>
+      </w:r>
+      <w:r>
+        <w:t>1,3526107</w:t>
+      </w:r>
+      <w:r>
+        <w:t>s.</w:t>
+      </w:r>
+    </w:p>
+    <w:p/>
+    <w:p>
+      <w:r>
+        <w:t xml:space="preserve">L’implémentation de </w:t>
+      </w:r>
+      <w:proofErr w:type="spellStart"/>
+      <w:r>
+        <w:t>Qlearning</w:t>
+      </w:r>
+      <w:proofErr w:type="spellEnd"/>
+      <w:r>
+        <w:t xml:space="preserve"> et Sarsa est bien plus simple que </w:t>
+      </w:r>
+      <w:proofErr w:type="spellStart"/>
+      <w:r>
+        <w:t>MonteCarlo</w:t>
+      </w:r>
+      <w:proofErr w:type="spellEnd"/>
+      <w:r>
+        <w:t xml:space="preserve"> pour des temps d’exécution souvent plus rapide dans le cadre de </w:t>
+      </w:r>
+      <w:proofErr w:type="spellStart"/>
+      <w:r>
+        <w:t>gridworld</w:t>
+      </w:r>
+      <w:proofErr w:type="spellEnd"/>
+      <w:r>
+        <w:t xml:space="preserve"> et </w:t>
+      </w:r>
+      <w:proofErr w:type="spellStart"/>
+      <w:r>
+        <w:t>sokoban</w:t>
+      </w:r>
+      <w:proofErr w:type="spellEnd"/>
+      <w:r>
+        <w:t xml:space="preserve">, on peut les rendre d’autant plus rapide en ajustant le nombre d’itération, et les paramètres alpha et gamma. </w:t>
+      </w:r>
+    </w:p>
+    <w:p/>
     <w:sectPr>
       <w:pgSz w:w="11906" w:h="16838"/>
       <w:pgMar w:top="1417" w:right="1417" w:bottom="1417" w:left="1417" w:header="708" w:footer="708" w:gutter="0"/>
@@ -305,7 +1001,7 @@
   <w:abstractNum w:abstractNumId="0" w15:restartNumberingAfterBreak="0">
     <w:nsid w:val="3B6833EF"/>
     <w:multiLevelType w:val="hybridMultilevel"/>
-    <w:tmpl w:val="5734D08C"/>
+    <w:tmpl w:val="CC80E444"/>
     <w:lvl w:ilvl="0" w:tplc="040C0001">
       <w:start w:val="1"/>
       <w:numFmt w:val="bullet"/>

</xml_diff>